<commit_message>
create review report for RV-SRS-UCNV-05
</commit_message>
<xml_diff>
--- a/team 3 - SRS-SML-Vitamilk.docx
+++ b/team 3 - SRS-SML-Vitamilk.docx
@@ -673,36 +673,28 @@
         <w:lastRenderedPageBreak/>
         <w:t>Mô hình hóa nghiệp vụ</w:t>
       </w:r>
-      <w:bookmarkStart w:id="0" w:name="_GoBack"/>
-      <w:bookmarkEnd w:id="0"/>
     </w:p>
     <w:p>
       <w:pPr>
         <w:pStyle w:val="TuNormal"/>
-      </w:pPr>
-      <w:r>
-        <w:t>Sơ đồ use case nghiệp vụ</w:t>
-      </w:r>
-    </w:p>
-    <w:p>
-      <w:pPr>
-        <w:pStyle w:val="TuNormal"/>
-        <w:numPr>
-          <w:ilvl w:val="0"/>
-          <w:numId w:val="0"/>
-        </w:numPr>
-        <w:spacing w:after="120"/>
-        <w:ind w:left="1296"/>
       </w:pPr>
       <w:r>
         <w:rPr>
           <w:noProof/>
         </w:rPr>
         <w:drawing>
-          <wp:inline distT="0" distB="0" distL="0" distR="0">
-            <wp:extent cx="5249008" cy="3686689"/>
-            <wp:effectExtent l="0" t="0" r="8890" b="9525"/>
-            <wp:docPr id="7" name="Hình ảnh 7" descr="Tạo hình cắt từ Màn hình"/>
+          <wp:anchor distT="0" distB="0" distL="114300" distR="114300" simplePos="0" relativeHeight="251658240" behindDoc="0" locked="0" layoutInCell="1" allowOverlap="1">
+            <wp:simplePos x="0" y="0"/>
+            <wp:positionH relativeFrom="column">
+              <wp:posOffset>104775</wp:posOffset>
+            </wp:positionH>
+            <wp:positionV relativeFrom="paragraph">
+              <wp:posOffset>342900</wp:posOffset>
+            </wp:positionV>
+            <wp:extent cx="5943600" cy="4131310"/>
+            <wp:effectExtent l="0" t="0" r="0" b="2540"/>
+            <wp:wrapTopAndBottom/>
+            <wp:docPr id="4" name="Hình ảnh 4"/>
             <wp:cNvGraphicFramePr>
               <a:graphicFrameLocks xmlns:a="http://schemas.openxmlformats.org/drawingml/2006/main" noChangeAspect="1"/>
             </wp:cNvGraphicFramePr>
@@ -710,7 +702,7 @@
               <a:graphicData uri="http://schemas.openxmlformats.org/drawingml/2006/picture">
                 <pic:pic xmlns:pic="http://schemas.openxmlformats.org/drawingml/2006/picture">
                   <pic:nvPicPr>
-                    <pic:cNvPr id="7" name="B5C8FEC.tmp"/>
+                    <pic:cNvPr id="4" name="UC.jpg"/>
                     <pic:cNvPicPr/>
                   </pic:nvPicPr>
                   <pic:blipFill>
@@ -728,7 +720,7 @@
                   <pic:spPr>
                     <a:xfrm>
                       <a:off x="0" y="0"/>
-                      <a:ext cx="5249008" cy="3686689"/>
+                      <a:ext cx="5943600" cy="4131310"/>
                     </a:xfrm>
                     <a:prstGeom prst="rect">
                       <a:avLst/>
@@ -737,9 +729,23 @@
                 </pic:pic>
               </a:graphicData>
             </a:graphic>
-          </wp:inline>
+          </wp:anchor>
         </w:drawing>
       </w:r>
+      <w:r>
+        <w:t>Sơ đồ use case nghiệp vụ</w:t>
+      </w:r>
+    </w:p>
+    <w:p>
+      <w:pPr>
+        <w:pStyle w:val="TuNormal"/>
+        <w:numPr>
+          <w:ilvl w:val="0"/>
+          <w:numId w:val="0"/>
+        </w:numPr>
+        <w:spacing w:after="120"/>
+        <w:ind w:left="1296"/>
+      </w:pPr>
     </w:p>
     <w:p>
       <w:pPr>
@@ -765,6 +771,9 @@
       </w:r>
       <w:r>
         <w:t>báo cáo</w:t>
+      </w:r>
+      <w:r>
+        <w:t xml:space="preserve"> hoạt động kinh doanh của nhà phân phối</w:t>
       </w:r>
     </w:p>
     <w:tbl>
@@ -824,7 +833,7 @@
               <w:cnfStyle w:val="100000000000" w:firstRow="1" w:lastRow="0" w:firstColumn="0" w:lastColumn="0" w:oddVBand="0" w:evenVBand="0" w:oddHBand="0" w:evenHBand="0" w:firstRowFirstColumn="0" w:firstRowLastColumn="0" w:lastRowFirstColumn="0" w:lastRowLastColumn="0"/>
             </w:pPr>
             <w:r>
-              <w:t>Báo cáo</w:t>
+              <w:t>Báo cáo hoạt động kinh doanh của nhà phân phối</w:t>
             </w:r>
           </w:p>
         </w:tc>
@@ -919,10 +928,7 @@
               <w:t>Tham chiếu: [1]</w:t>
             </w:r>
             <w:r>
-              <w:t xml:space="preserve"> Quy trình </w:t>
-            </w:r>
-            <w:r>
-              <w:t>báo cáo</w:t>
+              <w:t xml:space="preserve"> Quy trình báo cáo</w:t>
             </w:r>
           </w:p>
         </w:tc>
@@ -1052,6 +1058,7 @@
               <w:cnfStyle w:val="000000100000" w:firstRow="0" w:lastRow="0" w:firstColumn="0" w:lastColumn="0" w:oddVBand="0" w:evenVBand="0" w:oddHBand="1" w:evenHBand="0" w:firstRowFirstColumn="0" w:firstRowLastColumn="0" w:lastRowFirstColumn="0" w:lastRowLastColumn="0"/>
             </w:pPr>
             <w:r>
+              <w:lastRenderedPageBreak/>
               <w:t xml:space="preserve">Nhân viên lưu trữ </w:t>
             </w:r>
             <w:r>
@@ -1074,6 +1081,7 @@
               <w:pStyle w:val="MyTable1"/>
             </w:pPr>
             <w:r>
+              <w:lastRenderedPageBreak/>
               <w:t>Dòng thay thế</w:t>
             </w:r>
           </w:p>
@@ -1096,13 +1104,25 @@
       <w:pPr>
         <w:pStyle w:val="TuNormal"/>
         <w:numPr>
+          <w:ilvl w:val="0"/>
+          <w:numId w:val="0"/>
+        </w:numPr>
+        <w:ind w:left="2016"/>
+      </w:pPr>
+    </w:p>
+    <w:p>
+      <w:pPr>
+        <w:pStyle w:val="TuNormal"/>
+        <w:numPr>
           <w:ilvl w:val="2"/>
           <w:numId w:val="17"/>
         </w:numPr>
       </w:pPr>
       <w:r>
-        <w:lastRenderedPageBreak/>
-        <w:t>Use case thống kê</w:t>
+        <w:t xml:space="preserve">Use case báo cáo hoạt động </w:t>
+      </w:r>
+      <w:r>
+        <w:t>phân bổ hàng hóa</w:t>
       </w:r>
     </w:p>
     <w:tbl>
@@ -1162,7 +1182,13 @@
               <w:cnfStyle w:val="100000000000" w:firstRow="1" w:lastRow="0" w:firstColumn="0" w:lastColumn="0" w:oddVBand="0" w:evenVBand="0" w:oddHBand="0" w:evenHBand="0" w:firstRowFirstColumn="0" w:firstRowLastColumn="0" w:lastRowFirstColumn="0" w:lastRowLastColumn="0"/>
             </w:pPr>
             <w:r>
-              <w:t>Thống kê</w:t>
+              <w:t>Báo cáo</w:t>
+            </w:r>
+            <w:r>
+              <w:t xml:space="preserve"> hoạt động kinh </w:t>
+            </w:r>
+            <w:r>
+              <w:t>phân bổ hàng hóa</w:t>
             </w:r>
           </w:p>
         </w:tc>
@@ -1186,7 +1212,10 @@
               <w:t>Mã số: UC</w:t>
             </w:r>
             <w:r>
-              <w:t>NV-2</w:t>
+              <w:t>NV-</w:t>
+            </w:r>
+            <w:r>
+              <w:t>1</w:t>
             </w:r>
           </w:p>
         </w:tc>
@@ -1254,7 +1283,10 @@
               <w:t>Tham chiếu: [1]</w:t>
             </w:r>
             <w:r>
-              <w:t xml:space="preserve"> Quy trình thống kê</w:t>
+              <w:t xml:space="preserve"> Quy trình </w:t>
+            </w:r>
+            <w:r>
+              <w:t>báo cáo</w:t>
             </w:r>
           </w:p>
         </w:tc>
@@ -1327,12 +1359,13 @@
               <w:pStyle w:val="MyTable1"/>
               <w:numPr>
                 <w:ilvl w:val="0"/>
-                <w:numId w:val="22"/>
+                <w:numId w:val="26"/>
               </w:numPr>
+              <w:ind w:left="714" w:hanging="357"/>
               <w:cnfStyle w:val="000000100000" w:firstRow="0" w:lastRow="0" w:firstColumn="0" w:lastColumn="0" w:oddVBand="0" w:evenVBand="0" w:oddHBand="1" w:evenHBand="0" w:firstRowFirstColumn="0" w:firstRowLastColumn="0" w:lastRowFirstColumn="0" w:lastRowLastColumn="0"/>
             </w:pPr>
             <w:r>
-              <w:t>Giám đốc/ban quản lý yêu cầu nộp thống kê</w:t>
+              <w:t>Giám đốc/ban quản lý yêu cầu nộp báo cáo</w:t>
             </w:r>
           </w:p>
           <w:p>
@@ -1340,12 +1373,13 @@
               <w:pStyle w:val="MyTable1"/>
               <w:numPr>
                 <w:ilvl w:val="0"/>
-                <w:numId w:val="22"/>
+                <w:numId w:val="26"/>
               </w:numPr>
+              <w:ind w:left="714" w:hanging="357"/>
               <w:cnfStyle w:val="000000100000" w:firstRow="0" w:lastRow="0" w:firstColumn="0" w:lastColumn="0" w:oddVBand="0" w:evenVBand="0" w:oddHBand="1" w:evenHBand="0" w:firstRowFirstColumn="0" w:firstRowLastColumn="0" w:lastRowFirstColumn="0" w:lastRowLastColumn="0"/>
             </w:pPr>
             <w:r>
-              <w:t>Phòng kế toán tiến hành tổng hợp và thống kê thông tin</w:t>
+              <w:t>Nhân viên tiến hành tổng hợp thông tin từ hoá đơn</w:t>
             </w:r>
           </w:p>
           <w:p>
@@ -1353,12 +1387,13 @@
               <w:pStyle w:val="MyTable1"/>
               <w:numPr>
                 <w:ilvl w:val="0"/>
-                <w:numId w:val="22"/>
+                <w:numId w:val="26"/>
               </w:numPr>
+              <w:ind w:left="714" w:hanging="357"/>
               <w:cnfStyle w:val="000000100000" w:firstRow="0" w:lastRow="0" w:firstColumn="0" w:lastColumn="0" w:oddVBand="0" w:evenVBand="0" w:oddHBand="1" w:evenHBand="0" w:firstRowFirstColumn="0" w:firstRowLastColumn="0" w:lastRowFirstColumn="0" w:lastRowLastColumn="0"/>
             </w:pPr>
             <w:r>
-              <w:t>Phòng kế toán giao nộp thống kê cho giám đốc/ban quản lý.</w:t>
+              <w:t>Xử lý thông tin trên hoá đơn bằng Excel</w:t>
             </w:r>
           </w:p>
           <w:p>
@@ -1366,18 +1401,33 @@
               <w:pStyle w:val="MyTable1"/>
               <w:numPr>
                 <w:ilvl w:val="0"/>
-                <w:numId w:val="22"/>
+                <w:numId w:val="26"/>
               </w:numPr>
+              <w:ind w:left="714" w:hanging="357"/>
               <w:cnfStyle w:val="000000100000" w:firstRow="0" w:lastRow="0" w:firstColumn="0" w:lastColumn="0" w:oddVBand="0" w:evenVBand="0" w:oddHBand="1" w:evenHBand="0" w:firstRowFirstColumn="0" w:firstRowLastColumn="0" w:lastRowFirstColumn="0" w:lastRowLastColumn="0"/>
             </w:pPr>
             <w:r>
-              <w:t>Phòng kế toán lưu</w:t>
-            </w:r>
-            <w:r>
-              <w:t xml:space="preserve"> trữ </w:t>
-            </w:r>
-            <w:r>
-              <w:t>thống kê.</w:t>
+              <w:t>Nhân viên gửi báo cáo cho giám đốc/ban quản lý</w:t>
+            </w:r>
+          </w:p>
+          <w:p>
+            <w:pPr>
+              <w:pStyle w:val="MyTable1"/>
+              <w:numPr>
+                <w:ilvl w:val="0"/>
+                <w:numId w:val="26"/>
+              </w:numPr>
+              <w:ind w:left="714" w:hanging="357"/>
+              <w:cnfStyle w:val="000000100000" w:firstRow="0" w:lastRow="0" w:firstColumn="0" w:lastColumn="0" w:oddVBand="0" w:evenVBand="0" w:oddHBand="1" w:evenHBand="0" w:firstRowFirstColumn="0" w:firstRowLastColumn="0" w:lastRowFirstColumn="0" w:lastRowLastColumn="0"/>
+            </w:pPr>
+            <w:r>
+              <w:t xml:space="preserve">Nhân viên lưu trữ </w:t>
+            </w:r>
+            <w:r>
+              <w:t>báo cáo</w:t>
+            </w:r>
+            <w:r>
+              <w:t>.</w:t>
             </w:r>
           </w:p>
         </w:tc>
@@ -1413,6 +1463,330 @@
     </w:tbl>
     <w:p>
       <w:pPr>
+        <w:pStyle w:val="TuNormal"/>
+        <w:numPr>
+          <w:ilvl w:val="2"/>
+          <w:numId w:val="17"/>
+        </w:numPr>
+      </w:pPr>
+      <w:r>
+        <w:t>Use case thống kê</w:t>
+      </w:r>
+      <w:r>
+        <w:t xml:space="preserve"> doanh thu</w:t>
+      </w:r>
+    </w:p>
+    <w:tbl>
+      <w:tblPr>
+        <w:tblStyle w:val="PlainTable11"/>
+        <w:tblW w:w="9157" w:type="dxa"/>
+        <w:tblInd w:w="198" w:type="dxa"/>
+        <w:tblLook w:val="04A0" w:firstRow="1" w:lastRow="0" w:firstColumn="1" w:lastColumn="0" w:noHBand="0" w:noVBand="1"/>
+      </w:tblPr>
+      <w:tblGrid>
+        <w:gridCol w:w="1867"/>
+        <w:gridCol w:w="4703"/>
+        <w:gridCol w:w="2587"/>
+      </w:tblGrid>
+      <w:tr>
+        <w:trPr>
+          <w:cnfStyle w:val="100000000000" w:firstRow="1" w:lastRow="0" w:firstColumn="0" w:lastColumn="0" w:oddVBand="0" w:evenVBand="0" w:oddHBand="0" w:evenHBand="0" w:firstRowFirstColumn="0" w:firstRowLastColumn="0" w:lastRowFirstColumn="0" w:lastRowLastColumn="0"/>
+          <w:trHeight w:val="539"/>
+        </w:trPr>
+        <w:tc>
+          <w:tcPr>
+            <w:cnfStyle w:val="001000000000" w:firstRow="0" w:lastRow="0" w:firstColumn="1" w:lastColumn="0" w:oddVBand="0" w:evenVBand="0" w:oddHBand="0" w:evenHBand="0" w:firstRowFirstColumn="0" w:firstRowLastColumn="0" w:lastRowFirstColumn="0" w:lastRowLastColumn="0"/>
+            <w:tcW w:w="1867" w:type="dxa"/>
+            <w:vMerge w:val="restart"/>
+            <w:tcBorders>
+              <w:top w:val="single" w:sz="4" w:space="0" w:color="auto"/>
+              <w:left w:val="single" w:sz="4" w:space="0" w:color="auto"/>
+              <w:bottom w:val="single" w:sz="4" w:space="0" w:color="auto"/>
+              <w:right w:val="single" w:sz="4" w:space="0" w:color="auto"/>
+            </w:tcBorders>
+            <w:shd w:val="clear" w:color="auto" w:fill="BFBFBF" w:themeFill="background1" w:themeFillShade="BF"/>
+          </w:tcPr>
+          <w:p>
+            <w:pPr>
+              <w:pStyle w:val="MyTable1"/>
+            </w:pPr>
+            <w:r>
+              <w:t>Tên Use Case</w:t>
+            </w:r>
+          </w:p>
+        </w:tc>
+        <w:tc>
+          <w:tcPr>
+            <w:tcW w:w="4703" w:type="dxa"/>
+            <w:vMerge w:val="restart"/>
+            <w:tcBorders>
+              <w:top w:val="single" w:sz="4" w:space="0" w:color="auto"/>
+              <w:left w:val="single" w:sz="4" w:space="0" w:color="auto"/>
+              <w:bottom w:val="single" w:sz="4" w:space="0" w:color="auto"/>
+              <w:right w:val="single" w:sz="4" w:space="0" w:color="auto"/>
+            </w:tcBorders>
+            <w:shd w:val="clear" w:color="auto" w:fill="BFBFBF" w:themeFill="background1" w:themeFillShade="BF"/>
+          </w:tcPr>
+          <w:p>
+            <w:pPr>
+              <w:pStyle w:val="MyTable1"/>
+              <w:cnfStyle w:val="100000000000" w:firstRow="1" w:lastRow="0" w:firstColumn="0" w:lastColumn="0" w:oddVBand="0" w:evenVBand="0" w:oddHBand="0" w:evenHBand="0" w:firstRowFirstColumn="0" w:firstRowLastColumn="0" w:lastRowFirstColumn="0" w:lastRowLastColumn="0"/>
+            </w:pPr>
+            <w:r>
+              <w:t>Thống kê</w:t>
+            </w:r>
+            <w:r>
+              <w:t xml:space="preserve"> doanh thu</w:t>
+            </w:r>
+          </w:p>
+        </w:tc>
+        <w:tc>
+          <w:tcPr>
+            <w:tcW w:w="2587" w:type="dxa"/>
+            <w:tcBorders>
+              <w:top w:val="single" w:sz="4" w:space="0" w:color="auto"/>
+              <w:left w:val="single" w:sz="4" w:space="0" w:color="auto"/>
+              <w:bottom w:val="single" w:sz="4" w:space="0" w:color="auto"/>
+              <w:right w:val="single" w:sz="4" w:space="0" w:color="auto"/>
+            </w:tcBorders>
+            <w:shd w:val="clear" w:color="auto" w:fill="BFBFBF" w:themeFill="background1" w:themeFillShade="BF"/>
+          </w:tcPr>
+          <w:p>
+            <w:pPr>
+              <w:pStyle w:val="MyTable1"/>
+              <w:cnfStyle w:val="100000000000" w:firstRow="1" w:lastRow="0" w:firstColumn="0" w:lastColumn="0" w:oddVBand="0" w:evenVBand="0" w:oddHBand="0" w:evenHBand="0" w:firstRowFirstColumn="0" w:firstRowLastColumn="0" w:lastRowFirstColumn="0" w:lastRowLastColumn="0"/>
+            </w:pPr>
+            <w:r>
+              <w:t>Mã số: UC</w:t>
+            </w:r>
+            <w:r>
+              <w:t>NV-2</w:t>
+            </w:r>
+          </w:p>
+        </w:tc>
+      </w:tr>
+      <w:tr>
+        <w:trPr>
+          <w:cnfStyle w:val="000000100000" w:firstRow="0" w:lastRow="0" w:firstColumn="0" w:lastColumn="0" w:oddVBand="0" w:evenVBand="0" w:oddHBand="1" w:evenHBand="0" w:firstRowFirstColumn="0" w:firstRowLastColumn="0" w:lastRowFirstColumn="0" w:lastRowLastColumn="0"/>
+          <w:trHeight w:val="699"/>
+        </w:trPr>
+        <w:tc>
+          <w:tcPr>
+            <w:cnfStyle w:val="001000000000" w:firstRow="0" w:lastRow="0" w:firstColumn="1" w:lastColumn="0" w:oddVBand="0" w:evenVBand="0" w:oddHBand="0" w:evenHBand="0" w:firstRowFirstColumn="0" w:firstRowLastColumn="0" w:lastRowFirstColumn="0" w:lastRowLastColumn="0"/>
+            <w:tcW w:w="1867" w:type="dxa"/>
+            <w:vMerge/>
+            <w:tcBorders>
+              <w:top w:val="single" w:sz="4" w:space="0" w:color="auto"/>
+              <w:left w:val="single" w:sz="4" w:space="0" w:color="auto"/>
+              <w:bottom w:val="single" w:sz="4" w:space="0" w:color="auto"/>
+              <w:right w:val="single" w:sz="4" w:space="0" w:color="auto"/>
+            </w:tcBorders>
+            <w:shd w:val="clear" w:color="auto" w:fill="BFBFBF" w:themeFill="background1" w:themeFillShade="BF"/>
+          </w:tcPr>
+          <w:p>
+            <w:pPr>
+              <w:pStyle w:val="MyTable1"/>
+            </w:pPr>
+          </w:p>
+        </w:tc>
+        <w:tc>
+          <w:tcPr>
+            <w:tcW w:w="4703" w:type="dxa"/>
+            <w:vMerge/>
+            <w:tcBorders>
+              <w:top w:val="single" w:sz="4" w:space="0" w:color="auto"/>
+              <w:left w:val="single" w:sz="4" w:space="0" w:color="auto"/>
+              <w:bottom w:val="single" w:sz="4" w:space="0" w:color="auto"/>
+              <w:right w:val="single" w:sz="4" w:space="0" w:color="auto"/>
+            </w:tcBorders>
+            <w:shd w:val="clear" w:color="auto" w:fill="BFBFBF" w:themeFill="background1" w:themeFillShade="BF"/>
+          </w:tcPr>
+          <w:p>
+            <w:pPr>
+              <w:pStyle w:val="MyTable1"/>
+              <w:cnfStyle w:val="000000100000" w:firstRow="0" w:lastRow="0" w:firstColumn="0" w:lastColumn="0" w:oddVBand="0" w:evenVBand="0" w:oddHBand="1" w:evenHBand="0" w:firstRowFirstColumn="0" w:firstRowLastColumn="0" w:lastRowFirstColumn="0" w:lastRowLastColumn="0"/>
+            </w:pPr>
+          </w:p>
+        </w:tc>
+        <w:tc>
+          <w:tcPr>
+            <w:tcW w:w="2587" w:type="dxa"/>
+            <w:tcBorders>
+              <w:top w:val="single" w:sz="4" w:space="0" w:color="auto"/>
+              <w:left w:val="single" w:sz="4" w:space="0" w:color="auto"/>
+              <w:bottom w:val="single" w:sz="4" w:space="0" w:color="auto"/>
+              <w:right w:val="single" w:sz="4" w:space="0" w:color="auto"/>
+            </w:tcBorders>
+            <w:shd w:val="clear" w:color="auto" w:fill="BFBFBF" w:themeFill="background1" w:themeFillShade="BF"/>
+          </w:tcPr>
+          <w:p>
+            <w:pPr>
+              <w:pStyle w:val="MyTable1"/>
+              <w:cnfStyle w:val="000000100000" w:firstRow="0" w:lastRow="0" w:firstColumn="0" w:lastColumn="0" w:oddVBand="0" w:evenVBand="0" w:oddHBand="1" w:evenHBand="0" w:firstRowFirstColumn="0" w:firstRowLastColumn="0" w:lastRowFirstColumn="0" w:lastRowLastColumn="0"/>
+            </w:pPr>
+            <w:r>
+              <w:t>Tham chiếu: [1]</w:t>
+            </w:r>
+            <w:r>
+              <w:t xml:space="preserve"> Quy trình thống kê</w:t>
+            </w:r>
+          </w:p>
+        </w:tc>
+      </w:tr>
+      <w:tr>
+        <w:tc>
+          <w:tcPr>
+            <w:cnfStyle w:val="001000000000" w:firstRow="0" w:lastRow="0" w:firstColumn="1" w:lastColumn="0" w:oddVBand="0" w:evenVBand="0" w:oddHBand="0" w:evenHBand="0" w:firstRowFirstColumn="0" w:firstRowLastColumn="0" w:lastRowFirstColumn="0" w:lastRowLastColumn="0"/>
+            <w:tcW w:w="1867" w:type="dxa"/>
+            <w:tcBorders>
+              <w:top w:val="single" w:sz="4" w:space="0" w:color="auto"/>
+            </w:tcBorders>
+          </w:tcPr>
+          <w:p>
+            <w:pPr>
+              <w:pStyle w:val="MyTable1"/>
+            </w:pPr>
+            <w:r>
+              <w:t>Mô tả</w:t>
+            </w:r>
+          </w:p>
+        </w:tc>
+        <w:tc>
+          <w:tcPr>
+            <w:tcW w:w="7290" w:type="dxa"/>
+            <w:gridSpan w:val="2"/>
+            <w:tcBorders>
+              <w:top w:val="single" w:sz="4" w:space="0" w:color="auto"/>
+            </w:tcBorders>
+          </w:tcPr>
+          <w:p>
+            <w:pPr>
+              <w:pStyle w:val="MyTable1"/>
+              <w:cnfStyle w:val="000000000000" w:firstRow="0" w:lastRow="0" w:firstColumn="0" w:lastColumn="0" w:oddVBand="0" w:evenVBand="0" w:oddHBand="0" w:evenHBand="0" w:firstRowFirstColumn="0" w:firstRowLastColumn="0" w:lastRowFirstColumn="0" w:lastRowLastColumn="0"/>
+            </w:pPr>
+            <w:r>
+              <w:t>UC bắt đầ</w:t>
+            </w:r>
+            <w:r>
+              <w:t>u khi giám đốc/ban quan lý yêu cầu báo cáo</w:t>
+            </w:r>
+          </w:p>
+        </w:tc>
+      </w:tr>
+      <w:tr>
+        <w:trPr>
+          <w:cnfStyle w:val="000000100000" w:firstRow="0" w:lastRow="0" w:firstColumn="0" w:lastColumn="0" w:oddVBand="0" w:evenVBand="0" w:oddHBand="1" w:evenHBand="0" w:firstRowFirstColumn="0" w:firstRowLastColumn="0" w:lastRowFirstColumn="0" w:lastRowLastColumn="0"/>
+        </w:trPr>
+        <w:tc>
+          <w:tcPr>
+            <w:cnfStyle w:val="001000000000" w:firstRow="0" w:lastRow="0" w:firstColumn="1" w:lastColumn="0" w:oddVBand="0" w:evenVBand="0" w:oddHBand="0" w:evenHBand="0" w:firstRowFirstColumn="0" w:firstRowLastColumn="0" w:lastRowFirstColumn="0" w:lastRowLastColumn="0"/>
+            <w:tcW w:w="1867" w:type="dxa"/>
+          </w:tcPr>
+          <w:p>
+            <w:pPr>
+              <w:pStyle w:val="MyTable1"/>
+            </w:pPr>
+            <w:r>
+              <w:t>Dòng cơ bản</w:t>
+            </w:r>
+          </w:p>
+        </w:tc>
+        <w:tc>
+          <w:tcPr>
+            <w:tcW w:w="7290" w:type="dxa"/>
+            <w:gridSpan w:val="2"/>
+          </w:tcPr>
+          <w:p>
+            <w:pPr>
+              <w:pStyle w:val="MyTable1"/>
+              <w:numPr>
+                <w:ilvl w:val="0"/>
+                <w:numId w:val="22"/>
+              </w:numPr>
+              <w:cnfStyle w:val="000000100000" w:firstRow="0" w:lastRow="0" w:firstColumn="0" w:lastColumn="0" w:oddVBand="0" w:evenVBand="0" w:oddHBand="1" w:evenHBand="0" w:firstRowFirstColumn="0" w:firstRowLastColumn="0" w:lastRowFirstColumn="0" w:lastRowLastColumn="0"/>
+            </w:pPr>
+            <w:r>
+              <w:t>Giám đốc/ban quản lý yêu cầu nộp thống kê</w:t>
+            </w:r>
+          </w:p>
+          <w:p>
+            <w:pPr>
+              <w:pStyle w:val="MyTable1"/>
+              <w:numPr>
+                <w:ilvl w:val="0"/>
+                <w:numId w:val="22"/>
+              </w:numPr>
+              <w:cnfStyle w:val="000000100000" w:firstRow="0" w:lastRow="0" w:firstColumn="0" w:lastColumn="0" w:oddVBand="0" w:evenVBand="0" w:oddHBand="1" w:evenHBand="0" w:firstRowFirstColumn="0" w:firstRowLastColumn="0" w:lastRowFirstColumn="0" w:lastRowLastColumn="0"/>
+            </w:pPr>
+            <w:r>
+              <w:t>Phòng kế toán tiến hành tổng hợp và thống kê thông tin</w:t>
+            </w:r>
+          </w:p>
+          <w:p>
+            <w:pPr>
+              <w:pStyle w:val="MyTable1"/>
+              <w:numPr>
+                <w:ilvl w:val="0"/>
+                <w:numId w:val="22"/>
+              </w:numPr>
+              <w:cnfStyle w:val="000000100000" w:firstRow="0" w:lastRow="0" w:firstColumn="0" w:lastColumn="0" w:oddVBand="0" w:evenVBand="0" w:oddHBand="1" w:evenHBand="0" w:firstRowFirstColumn="0" w:firstRowLastColumn="0" w:lastRowFirstColumn="0" w:lastRowLastColumn="0"/>
+            </w:pPr>
+            <w:r>
+              <w:t>Phòng kế toán giao nộp thống kê cho giám đốc/ban quản lý.</w:t>
+            </w:r>
+          </w:p>
+          <w:p>
+            <w:pPr>
+              <w:pStyle w:val="MyTable1"/>
+              <w:numPr>
+                <w:ilvl w:val="0"/>
+                <w:numId w:val="22"/>
+              </w:numPr>
+              <w:cnfStyle w:val="000000100000" w:firstRow="0" w:lastRow="0" w:firstColumn="0" w:lastColumn="0" w:oddVBand="0" w:evenVBand="0" w:oddHBand="1" w:evenHBand="0" w:firstRowFirstColumn="0" w:firstRowLastColumn="0" w:lastRowFirstColumn="0" w:lastRowLastColumn="0"/>
+            </w:pPr>
+            <w:r>
+              <w:t>Phòng kế toán lưu</w:t>
+            </w:r>
+            <w:r>
+              <w:t xml:space="preserve"> trữ </w:t>
+            </w:r>
+            <w:r>
+              <w:t>thống kê.</w:t>
+            </w:r>
+          </w:p>
+        </w:tc>
+      </w:tr>
+      <w:tr>
+        <w:tc>
+          <w:tcPr>
+            <w:cnfStyle w:val="001000000000" w:firstRow="0" w:lastRow="0" w:firstColumn="1" w:lastColumn="0" w:oddVBand="0" w:evenVBand="0" w:oddHBand="0" w:evenHBand="0" w:firstRowFirstColumn="0" w:firstRowLastColumn="0" w:lastRowFirstColumn="0" w:lastRowLastColumn="0"/>
+            <w:tcW w:w="1867" w:type="dxa"/>
+          </w:tcPr>
+          <w:p>
+            <w:pPr>
+              <w:pStyle w:val="MyTable1"/>
+            </w:pPr>
+            <w:r>
+              <w:t>Dòng thay thế</w:t>
+            </w:r>
+          </w:p>
+        </w:tc>
+        <w:tc>
+          <w:tcPr>
+            <w:tcW w:w="7290" w:type="dxa"/>
+            <w:gridSpan w:val="2"/>
+          </w:tcPr>
+          <w:p>
+            <w:pPr>
+              <w:pStyle w:val="MyTable1"/>
+              <w:cnfStyle w:val="000000000000" w:firstRow="0" w:lastRow="0" w:firstColumn="0" w:lastColumn="0" w:oddVBand="0" w:evenVBand="0" w:oddHBand="0" w:evenHBand="0" w:firstRowFirstColumn="0" w:firstRowLastColumn="0" w:lastRowFirstColumn="0" w:lastRowLastColumn="0"/>
+            </w:pPr>
+          </w:p>
+        </w:tc>
+      </w:tr>
+    </w:tbl>
+    <w:p>
+      <w:pPr>
         <w:pStyle w:val="TuStyle-Title1"/>
         <w:numPr>
           <w:ilvl w:val="0"/>
@@ -1426,6 +1800,7 @@
         <w:pStyle w:val="TuNormal"/>
       </w:pPr>
       <w:r>
+        <w:lastRenderedPageBreak/>
         <w:t>Hiện thực hóa use case nghiệp vụ</w:t>
       </w:r>
     </w:p>
@@ -1442,6 +1817,9 @@
       </w:r>
       <w:r>
         <w:t>Báo cáo</w:t>
+      </w:r>
+      <w:r>
+        <w:t xml:space="preserve"> hoạt động kinh doanh của nhà phân phối</w:t>
       </w:r>
     </w:p>
     <w:tbl>
@@ -1452,8 +1830,8 @@
         <w:tblLook w:val="04A0" w:firstRow="1" w:lastRow="0" w:firstColumn="1" w:lastColumn="0" w:noHBand="0" w:noVBand="1"/>
       </w:tblPr>
       <w:tblGrid>
-        <w:gridCol w:w="740"/>
-        <w:gridCol w:w="8476"/>
+        <w:gridCol w:w="899"/>
+        <w:gridCol w:w="8317"/>
       </w:tblGrid>
       <w:tr>
         <w:tc>
@@ -1481,6 +1859,12 @@
             </w:pPr>
             <w:r>
               <w:t>Báo cáo</w:t>
+            </w:r>
+            <w:r>
+              <w:t xml:space="preserve"> </w:t>
+            </w:r>
+            <w:r>
+              <w:t>hoạt động kinh doanh của nhà phân phối</w:t>
             </w:r>
           </w:p>
         </w:tc>
@@ -1591,9 +1975,9 @@
               </w:rPr>
               <w:drawing>
                 <wp:inline distT="0" distB="0" distL="0" distR="0">
-                  <wp:extent cx="5601482" cy="5344271"/>
-                  <wp:effectExtent l="0" t="0" r="0" b="8890"/>
-                  <wp:docPr id="5" name="Hình ảnh 5" descr="Tạo hình cắt từ Màn hình"/>
+                  <wp:extent cx="5144218" cy="7868748"/>
+                  <wp:effectExtent l="0" t="0" r="0" b="0"/>
+                  <wp:docPr id="7" name="Hình ảnh 7" descr="Tạo hình cắt từ Màn hình"/>
                   <wp:cNvGraphicFramePr>
                     <a:graphicFrameLocks xmlns:a="http://schemas.openxmlformats.org/drawingml/2006/main" noChangeAspect="1"/>
                   </wp:cNvGraphicFramePr>
@@ -1601,7 +1985,7 @@
                     <a:graphicData uri="http://schemas.openxmlformats.org/drawingml/2006/picture">
                       <pic:pic xmlns:pic="http://schemas.openxmlformats.org/drawingml/2006/picture">
                         <pic:nvPicPr>
-                          <pic:cNvPr id="5" name="B5C62E4.tmp"/>
+                          <pic:cNvPr id="7" name="21CACA5.tmp"/>
                           <pic:cNvPicPr/>
                         </pic:nvPicPr>
                         <pic:blipFill>
@@ -1619,7 +2003,7 @@
                         <pic:spPr>
                           <a:xfrm>
                             <a:off x="0" y="0"/>
-                            <a:ext cx="5601482" cy="5344271"/>
+                            <a:ext cx="5144218" cy="7868748"/>
                           </a:xfrm>
                           <a:prstGeom prst="rect">
                             <a:avLst/>
@@ -1646,12 +2030,57 @@
     </w:p>
     <w:p>
       <w:pPr>
-        <w:pStyle w:val="TuNormal"/>
+        <w:pStyle w:val="oancuaDanhsach"/>
         <w:numPr>
           <w:ilvl w:val="2"/>
           <w:numId w:val="17"/>
         </w:numPr>
-      </w:pPr>
+        <w:rPr>
+          <w:rFonts w:ascii="Times New Roman" w:hAnsi="Times New Roman" w:cs="Times New Roman"/>
+          <w:color w:val="000000"/>
+          <w:sz w:val="26"/>
+          <w:szCs w:val="26"/>
+          <w14:textFill>
+            <w14:solidFill>
+              <w14:srgbClr w14:val="000000">
+                <w14:lumMod w14:val="50000"/>
+              </w14:srgbClr>
+            </w14:solidFill>
+          </w14:textFill>
+        </w:rPr>
+      </w:pPr>
+      <w:r>
+        <w:rPr>
+          <w:rFonts w:ascii="Times New Roman" w:hAnsi="Times New Roman" w:cs="Times New Roman"/>
+          <w:color w:val="000000"/>
+          <w:sz w:val="26"/>
+          <w:szCs w:val="26"/>
+          <w14:textFill>
+            <w14:solidFill>
+              <w14:srgbClr w14:val="000000">
+                <w14:lumMod w14:val="50000"/>
+              </w14:srgbClr>
+            </w14:solidFill>
+          </w14:textFill>
+        </w:rPr>
+        <w:t xml:space="preserve">Use case Báo cáo hoạt động </w:t>
+      </w:r>
+      <w:r>
+        <w:rPr>
+          <w:rFonts w:ascii="Times New Roman" w:hAnsi="Times New Roman" w:cs="Times New Roman"/>
+          <w:color w:val="000000"/>
+          <w:sz w:val="26"/>
+          <w:szCs w:val="26"/>
+          <w14:textFill>
+            <w14:solidFill>
+              <w14:srgbClr w14:val="000000">
+                <w14:lumMod w14:val="50000"/>
+              </w14:srgbClr>
+            </w14:solidFill>
+          </w14:textFill>
+        </w:rPr>
+        <w:t>phân bổ hàng hóa</w:t>
+      </w:r>
     </w:p>
     <w:tbl>
       <w:tblPr>
@@ -1689,7 +2118,7 @@
               <w:pStyle w:val="MyTable1"/>
             </w:pPr>
             <w:r>
-              <w:t>Thống kê</w:t>
+              <w:t>Báo cáo hoạt động phân phổ hàng hóa</w:t>
             </w:r>
           </w:p>
         </w:tc>
@@ -1724,10 +2153,7 @@
               <w:t>UC</w:t>
             </w:r>
             <w:r>
-              <w:t>NV-1</w:t>
-            </w:r>
-            <w:r>
-              <w:t>]</w:t>
+              <w:t>NV-1]</w:t>
             </w:r>
           </w:p>
         </w:tc>
@@ -1743,10 +2169,7 @@
               <w:pStyle w:val="MyTable1"/>
             </w:pPr>
             <w:r>
-              <w:t>Tham chiế</w:t>
-            </w:r>
-            <w:r>
-              <w:t>u</w:t>
+              <w:t>Tham chiếu</w:t>
             </w:r>
           </w:p>
         </w:tc>
@@ -1805,10 +2228,10 @@
                 <w:noProof/>
               </w:rPr>
               <w:drawing>
-                <wp:inline distT="0" distB="0" distL="0" distR="0">
-                  <wp:extent cx="5296639" cy="5353797"/>
-                  <wp:effectExtent l="0" t="0" r="0" b="0"/>
-                  <wp:docPr id="6" name="Hình ảnh 6" descr="Tạo hình cắt từ Màn hình"/>
+                <wp:inline distT="0" distB="0" distL="0" distR="0" wp14:anchorId="30580A68" wp14:editId="3C940230">
+                  <wp:extent cx="5287113" cy="7830643"/>
+                  <wp:effectExtent l="0" t="0" r="8890" b="0"/>
+                  <wp:docPr id="9" name="Hình ảnh 9" descr="Tạo hình cắt từ Màn hình"/>
                   <wp:cNvGraphicFramePr>
                     <a:graphicFrameLocks xmlns:a="http://schemas.openxmlformats.org/drawingml/2006/main" noChangeAspect="1"/>
                   </wp:cNvGraphicFramePr>
@@ -1816,7 +2239,7 @@
                     <a:graphicData uri="http://schemas.openxmlformats.org/drawingml/2006/picture">
                       <pic:pic xmlns:pic="http://schemas.openxmlformats.org/drawingml/2006/picture">
                         <pic:nvPicPr>
-                          <pic:cNvPr id="6" name="B5CB52B.tmp"/>
+                          <pic:cNvPr id="8" name="21CCE68.tmp"/>
                           <pic:cNvPicPr/>
                         </pic:nvPicPr>
                         <pic:blipFill>
@@ -1834,7 +2257,7 @@
                         <pic:spPr>
                           <a:xfrm>
                             <a:off x="0" y="0"/>
-                            <a:ext cx="5296639" cy="5353797"/>
+                            <a:ext cx="5287113" cy="7830643"/>
                           </a:xfrm>
                           <a:prstGeom prst="rect">
                             <a:avLst/>
@@ -1852,6 +2275,278 @@
     </w:tbl>
     <w:p>
       <w:pPr>
+        <w:pStyle w:val="oancuaDanhsach"/>
+        <w:ind w:left="2016" w:firstLine="0"/>
+        <w:rPr>
+          <w:rFonts w:ascii="Times New Roman" w:hAnsi="Times New Roman" w:cs="Times New Roman"/>
+          <w:color w:val="000000"/>
+          <w:sz w:val="26"/>
+          <w:szCs w:val="26"/>
+          <w14:textFill>
+            <w14:solidFill>
+              <w14:srgbClr w14:val="000000">
+                <w14:lumMod w14:val="50000"/>
+              </w14:srgbClr>
+            </w14:solidFill>
+          </w14:textFill>
+        </w:rPr>
+      </w:pPr>
+    </w:p>
+    <w:p>
+      <w:pPr>
+        <w:pStyle w:val="oancuaDanhsach"/>
+        <w:numPr>
+          <w:ilvl w:val="2"/>
+          <w:numId w:val="17"/>
+        </w:numPr>
+        <w:rPr>
+          <w:rFonts w:ascii="Times New Roman" w:hAnsi="Times New Roman" w:cs="Times New Roman"/>
+          <w:color w:val="000000"/>
+          <w:sz w:val="26"/>
+          <w:szCs w:val="26"/>
+          <w14:textFill>
+            <w14:solidFill>
+              <w14:srgbClr w14:val="000000">
+                <w14:lumMod w14:val="50000"/>
+              </w14:srgbClr>
+            </w14:solidFill>
+          </w14:textFill>
+        </w:rPr>
+      </w:pPr>
+      <w:r>
+        <w:rPr>
+          <w:rFonts w:ascii="Times New Roman" w:hAnsi="Times New Roman" w:cs="Times New Roman"/>
+          <w:color w:val="000000"/>
+          <w:sz w:val="26"/>
+          <w:szCs w:val="26"/>
+          <w14:textFill>
+            <w14:solidFill>
+              <w14:srgbClr w14:val="000000">
+                <w14:lumMod w14:val="50000"/>
+              </w14:srgbClr>
+            </w14:solidFill>
+          </w14:textFill>
+        </w:rPr>
+        <w:t xml:space="preserve">Use case </w:t>
+      </w:r>
+      <w:r>
+        <w:rPr>
+          <w:rFonts w:ascii="Times New Roman" w:hAnsi="Times New Roman" w:cs="Times New Roman"/>
+          <w:color w:val="000000"/>
+          <w:sz w:val="26"/>
+          <w:szCs w:val="26"/>
+          <w14:textFill>
+            <w14:solidFill>
+              <w14:srgbClr w14:val="000000">
+                <w14:lumMod w14:val="50000"/>
+              </w14:srgbClr>
+            </w14:solidFill>
+          </w14:textFill>
+        </w:rPr>
+        <w:t>Thống kê doanh thu</w:t>
+      </w:r>
+    </w:p>
+    <w:tbl>
+      <w:tblPr>
+        <w:tblStyle w:val="LiBang"/>
+        <w:tblW w:w="0" w:type="auto"/>
+        <w:tblInd w:w="360" w:type="dxa"/>
+        <w:tblLook w:val="04A0" w:firstRow="1" w:lastRow="0" w:firstColumn="1" w:lastColumn="0" w:noHBand="0" w:noVBand="1"/>
+      </w:tblPr>
+      <w:tblGrid>
+        <w:gridCol w:w="774"/>
+        <w:gridCol w:w="8442"/>
+      </w:tblGrid>
+      <w:tr>
+        <w:tc>
+          <w:tcPr>
+            <w:tcW w:w="1638" w:type="dxa"/>
+            <w:shd w:val="clear" w:color="auto" w:fill="A6A6A6" w:themeFill="background1" w:themeFillShade="A6"/>
+          </w:tcPr>
+          <w:p>
+            <w:pPr>
+              <w:pStyle w:val="MyTable1"/>
+            </w:pPr>
+            <w:r>
+              <w:t>Use case</w:t>
+            </w:r>
+          </w:p>
+        </w:tc>
+        <w:tc>
+          <w:tcPr>
+            <w:tcW w:w="7578" w:type="dxa"/>
+            <w:shd w:val="clear" w:color="auto" w:fill="A6A6A6" w:themeFill="background1" w:themeFillShade="A6"/>
+          </w:tcPr>
+          <w:p>
+            <w:pPr>
+              <w:pStyle w:val="MyTable1"/>
+            </w:pPr>
+            <w:r>
+              <w:t>Thống kê doanh thu</w:t>
+            </w:r>
+          </w:p>
+        </w:tc>
+      </w:tr>
+      <w:tr>
+        <w:tc>
+          <w:tcPr>
+            <w:tcW w:w="1638" w:type="dxa"/>
+            <w:shd w:val="clear" w:color="auto" w:fill="A6A6A6" w:themeFill="background1" w:themeFillShade="A6"/>
+          </w:tcPr>
+          <w:p>
+            <w:pPr>
+              <w:pStyle w:val="MyTable1"/>
+            </w:pPr>
+            <w:r>
+              <w:t>Mã số</w:t>
+            </w:r>
+          </w:p>
+        </w:tc>
+        <w:tc>
+          <w:tcPr>
+            <w:tcW w:w="7578" w:type="dxa"/>
+          </w:tcPr>
+          <w:p>
+            <w:pPr>
+              <w:pStyle w:val="MyTable1"/>
+            </w:pPr>
+            <w:r>
+              <w:t>[HT</w:t>
+            </w:r>
+            <w:r>
+              <w:t>UC</w:t>
+            </w:r>
+            <w:r>
+              <w:t>NV-1</w:t>
+            </w:r>
+            <w:r>
+              <w:t>]</w:t>
+            </w:r>
+          </w:p>
+        </w:tc>
+      </w:tr>
+      <w:tr>
+        <w:tc>
+          <w:tcPr>
+            <w:tcW w:w="1638" w:type="dxa"/>
+            <w:shd w:val="clear" w:color="auto" w:fill="A6A6A6" w:themeFill="background1" w:themeFillShade="A6"/>
+          </w:tcPr>
+          <w:p>
+            <w:pPr>
+              <w:pStyle w:val="MyTable1"/>
+            </w:pPr>
+            <w:r>
+              <w:t>Tham chiế</w:t>
+            </w:r>
+            <w:r>
+              <w:t>u</w:t>
+            </w:r>
+          </w:p>
+        </w:tc>
+        <w:tc>
+          <w:tcPr>
+            <w:tcW w:w="7578" w:type="dxa"/>
+          </w:tcPr>
+          <w:p>
+            <w:pPr>
+              <w:pStyle w:val="MyTable1"/>
+            </w:pPr>
+            <w:r>
+              <w:t>[</w:t>
+            </w:r>
+            <w:r>
+              <w:t>UC</w:t>
+            </w:r>
+            <w:r>
+              <w:t>NV-</w:t>
+            </w:r>
+            <w:r>
+              <w:t>1</w:t>
+            </w:r>
+            <w:r>
+              <w:t>]</w:t>
+            </w:r>
+          </w:p>
+        </w:tc>
+      </w:tr>
+      <w:tr>
+        <w:tc>
+          <w:tcPr>
+            <w:tcW w:w="1638" w:type="dxa"/>
+            <w:shd w:val="clear" w:color="auto" w:fill="A6A6A6" w:themeFill="background1" w:themeFillShade="A6"/>
+          </w:tcPr>
+          <w:p>
+            <w:pPr>
+              <w:pStyle w:val="MyTable1"/>
+            </w:pPr>
+            <w:r>
+              <w:lastRenderedPageBreak/>
+              <w:t>Mô tả</w:t>
+            </w:r>
+          </w:p>
+        </w:tc>
+        <w:tc>
+          <w:tcPr>
+            <w:tcW w:w="7578" w:type="dxa"/>
+          </w:tcPr>
+          <w:p>
+            <w:pPr>
+              <w:pStyle w:val="MyTable1"/>
+            </w:pPr>
+            <w:bookmarkStart w:id="0" w:name="_GoBack"/>
+            <w:r>
+              <w:rPr>
+                <w:noProof/>
+              </w:rPr>
+              <w:drawing>
+                <wp:inline distT="0" distB="0" distL="0" distR="0">
+                  <wp:extent cx="5229955" cy="7144747"/>
+                  <wp:effectExtent l="0" t="0" r="8890" b="0"/>
+                  <wp:docPr id="11" name="Hình ảnh 11" descr="Tạo hình cắt từ Màn hình"/>
+                  <wp:cNvGraphicFramePr>
+                    <a:graphicFrameLocks xmlns:a="http://schemas.openxmlformats.org/drawingml/2006/main" noChangeAspect="1"/>
+                  </wp:cNvGraphicFramePr>
+                  <a:graphic xmlns:a="http://schemas.openxmlformats.org/drawingml/2006/main">
+                    <a:graphicData uri="http://schemas.openxmlformats.org/drawingml/2006/picture">
+                      <pic:pic xmlns:pic="http://schemas.openxmlformats.org/drawingml/2006/picture">
+                        <pic:nvPicPr>
+                          <pic:cNvPr id="11" name="21CC99A.tmp"/>
+                          <pic:cNvPicPr/>
+                        </pic:nvPicPr>
+                        <pic:blipFill>
+                          <a:blip r:embed="rId10">
+                            <a:extLst>
+                              <a:ext uri="{28A0092B-C50C-407E-A947-70E740481C1C}">
+                                <a14:useLocalDpi xmlns:a14="http://schemas.microsoft.com/office/drawing/2010/main" val="0"/>
+                              </a:ext>
+                            </a:extLst>
+                          </a:blip>
+                          <a:stretch>
+                            <a:fillRect/>
+                          </a:stretch>
+                        </pic:blipFill>
+                        <pic:spPr>
+                          <a:xfrm>
+                            <a:off x="0" y="0"/>
+                            <a:ext cx="5229955" cy="7144747"/>
+                          </a:xfrm>
+                          <a:prstGeom prst="rect">
+                            <a:avLst/>
+                          </a:prstGeom>
+                        </pic:spPr>
+                      </pic:pic>
+                    </a:graphicData>
+                  </a:graphic>
+                </wp:inline>
+              </w:drawing>
+            </w:r>
+            <w:bookmarkEnd w:id="0"/>
+          </w:p>
+        </w:tc>
+      </w:tr>
+    </w:tbl>
+    <w:p>
+      <w:pPr>
         <w:pStyle w:val="TuNormal"/>
         <w:numPr>
           <w:ilvl w:val="0"/>
@@ -1872,6 +2567,7 @@
         <w:pStyle w:val="TuNormal"/>
       </w:pPr>
       <w:r>
+        <w:lastRenderedPageBreak/>
         <w:t>Quy trình báo cáo</w:t>
       </w:r>
     </w:p>
@@ -1985,7 +2681,6 @@
           </w:p>
           <w:p>
             <w:r>
-              <w:lastRenderedPageBreak/>
               <w:t>Tạo một chức năng báo cáo trên hệ thống có nhiệm vụ: cho phép tìm kiếm và đọc các thông tin hóa đơn lập mẫu báo cáo thỏa các yc sau:</w:t>
             </w:r>
           </w:p>
@@ -2025,7 +2720,28 @@
               <w:spacing w:after="160" w:line="259" w:lineRule="auto"/>
             </w:pPr>
             <w:r>
-              <w:t>Trong báo cáo có thể chứa 1 hoặc nhiều NPP (mỗi NPP phải có Mã, tên, địa chỉ), do người quản lý chọn ds. Ngoài ra có thể chọp theo tập các NPP có doanh thu cao nhất/ thấp nhất</w:t>
+              <w:t>Trong báo cáo có thể chứa 1 hoặc nhiều NPP (mỗi NPP phả</w:t>
+            </w:r>
+            <w:r>
+              <w:t>i có m</w:t>
+            </w:r>
+            <w:r>
+              <w:t>ã, tên, địa chỉ), do người quản lý chọn d</w:t>
+            </w:r>
+            <w:r>
+              <w:t xml:space="preserve">anh </w:t>
+            </w:r>
+            <w:r>
+              <w:t>s</w:t>
+            </w:r>
+            <w:r>
+              <w:t>ách</w:t>
+            </w:r>
+            <w:r>
+              <w:t>. Ngoài ra có thể chọp theo tập các NPP có doanh thu cao nhất/ thấp nhất</w:t>
+            </w:r>
+            <w:r>
+              <w:t>…</w:t>
             </w:r>
           </w:p>
           <w:p>
@@ -2166,7 +2882,6 @@
         <w:pStyle w:val="TuNormal"/>
       </w:pPr>
       <w:r>
-        <w:lastRenderedPageBreak/>
         <w:t>Quy trình thống kế</w:t>
       </w:r>
     </w:p>
@@ -2259,6 +2974,7 @@
               <w:pStyle w:val="MyTable1"/>
             </w:pPr>
             <w:r>
+              <w:lastRenderedPageBreak/>
               <w:t>Mô tả</w:t>
             </w:r>
           </w:p>
@@ -2292,7 +3008,13 @@
               <w:t>thống kê</w:t>
             </w:r>
             <w:r>
-              <w:t xml:space="preserve"> trên hệ thống có nhiệm vụ: cho phép tìm kiếm và đọc các thông tin hóa đơn lập mẫu báo cáo thỏa các yc sau:</w:t>
+              <w:t xml:space="preserve"> trên hệ thống có nhiệm vụ: cho phép tìm kiếm và đọc các thông tin hóa đơn lập mẫu báo cáo</w:t>
+            </w:r>
+            <w:r>
+              <w:t xml:space="preserve"> thống kê</w:t>
+            </w:r>
+            <w:r>
+              <w:t xml:space="preserve"> thỏa các yc sau:</w:t>
             </w:r>
           </w:p>
           <w:p>
@@ -2360,7 +3082,6 @@
               <w:spacing w:after="160" w:line="259" w:lineRule="auto"/>
             </w:pPr>
             <w:r>
-              <w:lastRenderedPageBreak/>
               <w:t>Ngoài ra có thể thống kê dữ liệu giữa các tháng/quý trong 1 năm bất kì</w:t>
             </w:r>
           </w:p>
@@ -2419,7 +3140,19 @@
               <w:rPr>
                 <w:b/>
               </w:rPr>
-              <w:t>số lượng hang hóa, tổng tiền</w:t>
+              <w:t>số lượ</w:t>
+            </w:r>
+            <w:r>
+              <w:rPr>
+                <w:b/>
+              </w:rPr>
+              <w:t>ng hà</w:t>
+            </w:r>
+            <w:r>
+              <w:rPr>
+                <w:b/>
+              </w:rPr>
+              <w:t>ng hóa, tổng tiền</w:t>
             </w:r>
             <w:r>
               <w:t xml:space="preserve">), so sánh số liệu giữa tuần/tháng/quý/năm A với tuần/tháng/quý/năm B dựa trên </w:t>
@@ -3340,12 +4073,98 @@
     </w:lvl>
   </w:abstractNum>
   <w:abstractNum w:abstractNumId="8" w15:restartNumberingAfterBreak="0">
+    <w:nsid w:val="368259FA"/>
+    <w:multiLevelType w:val="hybridMultilevel"/>
+    <w:tmpl w:val="33DE1D58"/>
+    <w:lvl w:ilvl="0" w:tplc="0409000F">
+      <w:start w:val="1"/>
+      <w:numFmt w:val="decimal"/>
+      <w:lvlText w:val="%1."/>
+      <w:lvlJc w:val="left"/>
+      <w:pPr>
+        <w:ind w:left="1080" w:hanging="360"/>
+      </w:pPr>
+    </w:lvl>
+    <w:lvl w:ilvl="1" w:tplc="04090019" w:tentative="1">
+      <w:start w:val="1"/>
+      <w:numFmt w:val="lowerLetter"/>
+      <w:lvlText w:val="%2."/>
+      <w:lvlJc w:val="left"/>
+      <w:pPr>
+        <w:ind w:left="1800" w:hanging="360"/>
+      </w:pPr>
+    </w:lvl>
+    <w:lvl w:ilvl="2" w:tplc="0409001B" w:tentative="1">
+      <w:start w:val="1"/>
+      <w:numFmt w:val="lowerRoman"/>
+      <w:lvlText w:val="%3."/>
+      <w:lvlJc w:val="right"/>
+      <w:pPr>
+        <w:ind w:left="2520" w:hanging="180"/>
+      </w:pPr>
+    </w:lvl>
+    <w:lvl w:ilvl="3" w:tplc="0409000F" w:tentative="1">
+      <w:start w:val="1"/>
+      <w:numFmt w:val="decimal"/>
+      <w:lvlText w:val="%4."/>
+      <w:lvlJc w:val="left"/>
+      <w:pPr>
+        <w:ind w:left="3240" w:hanging="360"/>
+      </w:pPr>
+    </w:lvl>
+    <w:lvl w:ilvl="4" w:tplc="04090019" w:tentative="1">
+      <w:start w:val="1"/>
+      <w:numFmt w:val="lowerLetter"/>
+      <w:lvlText w:val="%5."/>
+      <w:lvlJc w:val="left"/>
+      <w:pPr>
+        <w:ind w:left="3960" w:hanging="360"/>
+      </w:pPr>
+    </w:lvl>
+    <w:lvl w:ilvl="5" w:tplc="0409001B" w:tentative="1">
+      <w:start w:val="1"/>
+      <w:numFmt w:val="lowerRoman"/>
+      <w:lvlText w:val="%6."/>
+      <w:lvlJc w:val="right"/>
+      <w:pPr>
+        <w:ind w:left="4680" w:hanging="180"/>
+      </w:pPr>
+    </w:lvl>
+    <w:lvl w:ilvl="6" w:tplc="0409000F" w:tentative="1">
+      <w:start w:val="1"/>
+      <w:numFmt w:val="decimal"/>
+      <w:lvlText w:val="%7."/>
+      <w:lvlJc w:val="left"/>
+      <w:pPr>
+        <w:ind w:left="5400" w:hanging="360"/>
+      </w:pPr>
+    </w:lvl>
+    <w:lvl w:ilvl="7" w:tplc="04090019" w:tentative="1">
+      <w:start w:val="1"/>
+      <w:numFmt w:val="lowerLetter"/>
+      <w:lvlText w:val="%8."/>
+      <w:lvlJc w:val="left"/>
+      <w:pPr>
+        <w:ind w:left="6120" w:hanging="360"/>
+      </w:pPr>
+    </w:lvl>
+    <w:lvl w:ilvl="8" w:tplc="0409001B" w:tentative="1">
+      <w:start w:val="1"/>
+      <w:numFmt w:val="lowerRoman"/>
+      <w:lvlText w:val="%9."/>
+      <w:lvlJc w:val="right"/>
+      <w:pPr>
+        <w:ind w:left="6840" w:hanging="180"/>
+      </w:pPr>
+    </w:lvl>
+  </w:abstractNum>
+  <w:abstractNum w:abstractNumId="9" w15:restartNumberingAfterBreak="0">
     <w:nsid w:val="40B05AC8"/>
     <w:multiLevelType w:val="multilevel"/>
     <w:tmpl w:val="AB3807E0"/>
     <w:numStyleLink w:val="Style1"/>
   </w:abstractNum>
-  <w:abstractNum w:abstractNumId="9" w15:restartNumberingAfterBreak="0">
+  <w:abstractNum w:abstractNumId="10" w15:restartNumberingAfterBreak="0">
     <w:nsid w:val="42446019"/>
     <w:multiLevelType w:val="multilevel"/>
     <w:tmpl w:val="0409001D"/>
@@ -3431,7 +4250,7 @@
       </w:pPr>
     </w:lvl>
   </w:abstractNum>
-  <w:abstractNum w:abstractNumId="10" w15:restartNumberingAfterBreak="0">
+  <w:abstractNum w:abstractNumId="11" w15:restartNumberingAfterBreak="0">
     <w:nsid w:val="49E87CA4"/>
     <w:multiLevelType w:val="hybridMultilevel"/>
     <w:tmpl w:val="F7C86142"/>
@@ -3517,7 +4336,7 @@
       </w:pPr>
     </w:lvl>
   </w:abstractNum>
-  <w:abstractNum w:abstractNumId="11" w15:restartNumberingAfterBreak="0">
+  <w:abstractNum w:abstractNumId="12" w15:restartNumberingAfterBreak="0">
     <w:nsid w:val="5EED0622"/>
     <w:multiLevelType w:val="multilevel"/>
     <w:tmpl w:val="0409001F"/>
@@ -3603,7 +4422,7 @@
       </w:pPr>
     </w:lvl>
   </w:abstractNum>
-  <w:abstractNum w:abstractNumId="12" w15:restartNumberingAfterBreak="0">
+  <w:abstractNum w:abstractNumId="13" w15:restartNumberingAfterBreak="0">
     <w:nsid w:val="5FFC1787"/>
     <w:multiLevelType w:val="hybridMultilevel"/>
     <w:tmpl w:val="CAC814EA"/>
@@ -3715,7 +4534,7 @@
       </w:rPr>
     </w:lvl>
   </w:abstractNum>
-  <w:abstractNum w:abstractNumId="13" w15:restartNumberingAfterBreak="0">
+  <w:abstractNum w:abstractNumId="14" w15:restartNumberingAfterBreak="0">
     <w:nsid w:val="6C6C3D93"/>
     <w:multiLevelType w:val="hybridMultilevel"/>
     <w:tmpl w:val="D608837A"/>
@@ -3801,7 +4620,7 @@
       </w:pPr>
     </w:lvl>
   </w:abstractNum>
-  <w:abstractNum w:abstractNumId="14" w15:restartNumberingAfterBreak="0">
+  <w:abstractNum w:abstractNumId="15" w15:restartNumberingAfterBreak="0">
     <w:nsid w:val="75EA5132"/>
     <w:multiLevelType w:val="multilevel"/>
     <w:tmpl w:val="750495F2"/>
@@ -3915,7 +4734,7 @@
       </w:rPr>
     </w:lvl>
   </w:abstractNum>
-  <w:abstractNum w:abstractNumId="15" w15:restartNumberingAfterBreak="0">
+  <w:abstractNum w:abstractNumId="16" w15:restartNumberingAfterBreak="0">
     <w:nsid w:val="77071EE0"/>
     <w:multiLevelType w:val="hybridMultilevel"/>
     <w:tmpl w:val="B1440E4C"/>
@@ -4001,13 +4820,13 @@
       </w:pPr>
     </w:lvl>
   </w:abstractNum>
-  <w:abstractNum w:abstractNumId="16" w15:restartNumberingAfterBreak="0">
+  <w:abstractNum w:abstractNumId="17" w15:restartNumberingAfterBreak="0">
     <w:nsid w:val="7CCA2CCB"/>
     <w:multiLevelType w:val="multilevel"/>
     <w:tmpl w:val="AB3807E0"/>
     <w:numStyleLink w:val="Style1"/>
   </w:abstractNum>
-  <w:abstractNum w:abstractNumId="17" w15:restartNumberingAfterBreak="0">
+  <w:abstractNum w:abstractNumId="18" w15:restartNumberingAfterBreak="0">
     <w:nsid w:val="7D0A3172"/>
     <w:multiLevelType w:val="hybridMultilevel"/>
     <w:tmpl w:val="D608837A"/>
@@ -4100,19 +4919,19 @@
     <w:abstractNumId w:val="2"/>
   </w:num>
   <w:num w:numId="3">
-    <w:abstractNumId w:val="11"/>
+    <w:abstractNumId w:val="12"/>
   </w:num>
   <w:num w:numId="4">
     <w:abstractNumId w:val="1"/>
   </w:num>
   <w:num w:numId="5">
-    <w:abstractNumId w:val="16"/>
+    <w:abstractNumId w:val="17"/>
   </w:num>
   <w:num w:numId="6">
     <w:abstractNumId w:val="5"/>
   </w:num>
   <w:num w:numId="7">
-    <w:abstractNumId w:val="8"/>
+    <w:abstractNumId w:val="9"/>
   </w:num>
   <w:num w:numId="8">
     <w:abstractNumId w:val="1"/>
@@ -4145,10 +4964,10 @@
     </w:lvlOverride>
   </w:num>
   <w:num w:numId="9">
-    <w:abstractNumId w:val="9"/>
+    <w:abstractNumId w:val="10"/>
   </w:num>
   <w:num w:numId="10">
-    <w:abstractNumId w:val="14"/>
+    <w:abstractNumId w:val="15"/>
   </w:num>
   <w:num w:numId="11">
     <w:abstractNumId w:val="3"/>
@@ -4980,22 +5799,25 @@
     <w:abstractNumId w:val="7"/>
   </w:num>
   <w:num w:numId="20">
-    <w:abstractNumId w:val="15"/>
+    <w:abstractNumId w:val="16"/>
   </w:num>
   <w:num w:numId="21">
-    <w:abstractNumId w:val="13"/>
+    <w:abstractNumId w:val="14"/>
   </w:num>
   <w:num w:numId="22">
-    <w:abstractNumId w:val="17"/>
+    <w:abstractNumId w:val="18"/>
   </w:num>
   <w:num w:numId="23">
     <w:abstractNumId w:val="4"/>
   </w:num>
   <w:num w:numId="24">
-    <w:abstractNumId w:val="12"/>
+    <w:abstractNumId w:val="13"/>
   </w:num>
   <w:num w:numId="25">
-    <w:abstractNumId w:val="10"/>
+    <w:abstractNumId w:val="11"/>
+  </w:num>
+  <w:num w:numId="26">
+    <w:abstractNumId w:val="8"/>
   </w:num>
 </w:numbering>
 </file>
@@ -5124,6 +5946,7 @@
     <w:lsdException w:name="HTML Sample" w:semiHidden="1" w:unhideWhenUsed="1"/>
     <w:lsdException w:name="HTML Typewriter" w:semiHidden="1" w:unhideWhenUsed="1"/>
     <w:lsdException w:name="HTML Variable" w:semiHidden="1" w:unhideWhenUsed="1"/>
+    <w:lsdException w:name="Normal Table" w:semiHidden="1" w:unhideWhenUsed="1"/>
     <w:lsdException w:name="annotation subject" w:semiHidden="1" w:unhideWhenUsed="1"/>
     <w:lsdException w:name="No List" w:semiHidden="1" w:unhideWhenUsed="1"/>
     <w:lsdException w:name="Outline List 1" w:semiHidden="1" w:unhideWhenUsed="1"/>
@@ -5167,8 +5990,10 @@
     <w:lsdException w:name="Table Elegant" w:semiHidden="1" w:unhideWhenUsed="1"/>
     <w:lsdException w:name="Table Professional" w:semiHidden="1" w:unhideWhenUsed="1"/>
     <w:lsdException w:name="Table Subtle 1" w:semiHidden="1" w:unhideWhenUsed="1"/>
+    <w:lsdException w:name="Table Subtle 2" w:semiHidden="1" w:unhideWhenUsed="1"/>
     <w:lsdException w:name="Table Web 1" w:semiHidden="1" w:unhideWhenUsed="1"/>
     <w:lsdException w:name="Table Web 2" w:semiHidden="1" w:unhideWhenUsed="1"/>
+    <w:lsdException w:name="Table Web 3" w:semiHidden="1" w:unhideWhenUsed="1"/>
     <w:lsdException w:name="Balloon Text" w:semiHidden="1" w:unhideWhenUsed="1"/>
     <w:lsdException w:name="Table Grid" w:uiPriority="59"/>
     <w:lsdException w:name="Table Theme" w:semiHidden="1" w:unhideWhenUsed="1"/>
@@ -6657,12 +7482,18 @@
     <w:rsid w:val="000B2740"/>
     <w:rsid w:val="001871DC"/>
     <w:rsid w:val="001B7673"/>
+    <w:rsid w:val="00205E16"/>
     <w:rsid w:val="00331995"/>
     <w:rsid w:val="0046471A"/>
+    <w:rsid w:val="005225E3"/>
     <w:rsid w:val="005A2380"/>
+    <w:rsid w:val="006945C3"/>
+    <w:rsid w:val="008D3368"/>
     <w:rsid w:val="00B305F4"/>
+    <w:rsid w:val="00E478B6"/>
     <w:rsid w:val="00E95B46"/>
     <w:rsid w:val="00F87763"/>
+    <w:rsid w:val="00FD4028"/>
   </w:rsids>
   <m:mathPr>
     <m:mathFont m:val="Cambria Math"/>
@@ -6807,6 +7638,7 @@
     <w:lsdException w:name="HTML Sample" w:semiHidden="1" w:unhideWhenUsed="1"/>
     <w:lsdException w:name="HTML Typewriter" w:semiHidden="1" w:unhideWhenUsed="1"/>
     <w:lsdException w:name="HTML Variable" w:semiHidden="1" w:unhideWhenUsed="1"/>
+    <w:lsdException w:name="Normal Table" w:semiHidden="1" w:unhideWhenUsed="1"/>
     <w:lsdException w:name="annotation subject" w:semiHidden="1" w:unhideWhenUsed="1"/>
     <w:lsdException w:name="No List" w:semiHidden="1" w:unhideWhenUsed="1"/>
     <w:lsdException w:name="Outline List 1" w:semiHidden="1" w:unhideWhenUsed="1"/>
@@ -6850,8 +7682,10 @@
     <w:lsdException w:name="Table Elegant" w:semiHidden="1" w:unhideWhenUsed="1"/>
     <w:lsdException w:name="Table Professional" w:semiHidden="1" w:unhideWhenUsed="1"/>
     <w:lsdException w:name="Table Subtle 1" w:semiHidden="1" w:unhideWhenUsed="1"/>
+    <w:lsdException w:name="Table Subtle 2" w:semiHidden="1" w:unhideWhenUsed="1"/>
     <w:lsdException w:name="Table Web 1" w:semiHidden="1" w:unhideWhenUsed="1"/>
     <w:lsdException w:name="Table Web 2" w:semiHidden="1" w:unhideWhenUsed="1"/>
+    <w:lsdException w:name="Table Web 3" w:semiHidden="1" w:unhideWhenUsed="1"/>
     <w:lsdException w:name="Balloon Text" w:semiHidden="1" w:unhideWhenUsed="1"/>
     <w:lsdException w:name="Table Grid" w:uiPriority="59"/>
     <w:lsdException w:name="Table Theme" w:semiHidden="1" w:unhideWhenUsed="1"/>
@@ -7461,7 +8295,7 @@
 </file>
 
 <file path=customXml/itemProps2.xml><?xml version="1.0" encoding="utf-8"?>
-<ds:datastoreItem xmlns:ds="http://schemas.openxmlformats.org/officeDocument/2006/customXml" ds:itemID="{618C6770-1922-4390-82F4-C259F7A67FFB}">
+<ds:datastoreItem xmlns:ds="http://schemas.openxmlformats.org/officeDocument/2006/customXml" ds:itemID="{4A77D017-4CB8-4529-8E34-3EC61A5755E8}">
   <ds:schemaRefs>
     <ds:schemaRef ds:uri="http://schemas.openxmlformats.org/officeDocument/2006/bibliography"/>
   </ds:schemaRefs>

</xml_diff>